<commit_message>
fix (xu ly don) : fix chuyen don
fix phieu chuyen don to cao

see #358
</commit_message>
<xml_diff>
--- a/src/main/resources/word/xulydon/tocao/XLD_PHIEU_CHUYEN_DON_TO_CAO.docx
+++ b/src/main/resources/word/xulydon/tocao/XLD_PHIEU_CHUYEN_DON_TO_CAO.docx
@@ -36,7 +36,6 @@
               <w:spacing w:after="0" w:line="240" w:lineRule="auto"/>
               <w:jc w:val="center"/>
             </w:pPr>
-            <w:bookmarkStart w:id="0" w:name="_GoBack"/>
             <w:r>
               <w:rPr>
                 <w:rFonts w:ascii="Times New Roman" w:eastAsia="Times New Roman" w:hAnsi="Times New Roman" w:cs="Times New Roman"/>
@@ -61,7 +60,6 @@
               <w:t>${coQuanTrucThuoc}</w:t>
             </w:r>
           </w:p>
-          <w:bookmarkEnd w:id="0"/>
           <w:p>
             <w:pPr>
               <w:spacing w:after="0" w:line="240" w:lineRule="auto"/>
@@ -75,7 +73,11 @@
             </w:pPr>
             <w:r>
               <w:rPr>
+                <w:rFonts w:ascii="Times New Roman" w:eastAsia="Times New Roman" w:hAnsi="Times New Roman" w:cs="Times New Roman"/>
+                <w:b/>
                 <w:noProof/>
+                <w:sz w:val="26"/>
+                <w:szCs w:val="26"/>
               </w:rPr>
               <mc:AlternateContent>
                 <mc:Choice Requires="wps">
@@ -88,7 +90,7 @@
                       <wp:positionV relativeFrom="paragraph">
                         <wp:posOffset>64770</wp:posOffset>
                       </wp:positionV>
-                      <wp:extent cx="1515745" cy="635"/>
+                      <wp:extent cx="1516380" cy="1270"/>
                       <wp:effectExtent l="0" t="0" r="0" b="0"/>
                       <wp:wrapNone/>
                       <wp:docPr id="1" name="Shape1"/>
@@ -100,16 +102,12 @@
                             <wps:spPr>
                               <a:xfrm>
                                 <a:off x="0" y="0"/>
-                                <a:ext cx="1515240" cy="0"/>
+                                <a:ext cx="1515600" cy="720"/>
                               </a:xfrm>
                               <a:prstGeom prst="line">
                                 <a:avLst/>
                               </a:prstGeom>
-                              <a:ln>
-                                <a:solidFill>
-                                  <a:srgbClr val="000000"/>
-                                </a:solidFill>
-                              </a:ln>
+                              <a:ln/>
                             </wps:spPr>
                             <wps:style>
                               <a:lnRef idx="0">
@@ -132,7 +130,7 @@
                 </mc:Choice>
                 <mc:Fallback>
                   <w:pict>
-                    <v:line w14:anchorId="389A89DA" id="Shape1" o:spid="_x0000_s1026" style="position:absolute;z-index:2;visibility:visible;mso-wrap-style:square;mso-wrap-distance-left:0;mso-wrap-distance-top:0;mso-wrap-distance-right:0;mso-wrap-distance-bottom:0;mso-position-horizontal:absolute;mso-position-horizontal-relative:text;mso-position-vertical:absolute;mso-position-vertical-relative:text" from="35.25pt,5.1pt" to="154.6pt,5.15pt" o:gfxdata="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"/>
+                    <v:line w14:anchorId="43C8F9CE" id="Shape1" o:spid="_x0000_s1026" style="position:absolute;z-index:2;visibility:visible;mso-wrap-style:square;mso-wrap-distance-left:0;mso-wrap-distance-top:0;mso-wrap-distance-right:0;mso-wrap-distance-bottom:0;mso-position-horizontal:absolute;mso-position-horizontal-relative:text;mso-position-vertical:absolute;mso-position-vertical-relative:text" from="35.25pt,5.1pt" to="154.65pt,5.2pt" o:gfxdata="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" stroked="f"/>
                   </w:pict>
                 </mc:Fallback>
               </mc:AlternateContent>
@@ -191,7 +189,10 @@
             </w:pPr>
             <w:r>
               <w:rPr>
+                <w:rFonts w:ascii="Times New Roman" w:eastAsia="Times New Roman" w:hAnsi="Times New Roman" w:cs="Times New Roman"/>
                 <w:noProof/>
+                <w:sz w:val="26"/>
+                <w:szCs w:val="26"/>
               </w:rPr>
               <mc:AlternateContent>
                 <mc:Choice Requires="wps">
@@ -204,7 +205,7 @@
                       <wp:positionV relativeFrom="paragraph">
                         <wp:posOffset>64770</wp:posOffset>
                       </wp:positionV>
-                      <wp:extent cx="2101215" cy="635"/>
+                      <wp:extent cx="2101850" cy="1270"/>
                       <wp:effectExtent l="0" t="0" r="0" b="0"/>
                       <wp:wrapNone/>
                       <wp:docPr id="2" name="Shape1"/>
@@ -216,16 +217,12 @@
                             <wps:spPr>
                               <a:xfrm>
                                 <a:off x="0" y="0"/>
-                                <a:ext cx="2100600" cy="0"/>
+                                <a:ext cx="2101320" cy="720"/>
                               </a:xfrm>
                               <a:prstGeom prst="line">
                                 <a:avLst/>
                               </a:prstGeom>
-                              <a:ln>
-                                <a:solidFill>
-                                  <a:srgbClr val="000000"/>
-                                </a:solidFill>
-                              </a:ln>
+                              <a:ln/>
                             </wps:spPr>
                             <wps:style>
                               <a:lnRef idx="0">
@@ -248,7 +245,7 @@
                 </mc:Choice>
                 <mc:Fallback>
                   <w:pict>
-                    <v:line w14:anchorId="03426F21" id="Shape1" o:spid="_x0000_s1026" style="position:absolute;z-index:3;visibility:visible;mso-wrap-style:square;mso-wrap-distance-left:0;mso-wrap-distance-top:0;mso-wrap-distance-right:0;mso-wrap-distance-bottom:0;mso-position-horizontal:absolute;mso-position-horizontal-relative:text;mso-position-vertical:absolute;mso-position-vertical-relative:text" from="62.55pt,5.1pt" to="228pt,5.15pt" o:gfxdata="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"/>
+                    <v:line w14:anchorId="76B90BCE" id="Shape1" o:spid="_x0000_s1026" style="position:absolute;z-index:3;visibility:visible;mso-wrap-style:square;mso-wrap-distance-left:0;mso-wrap-distance-top:0;mso-wrap-distance-right:0;mso-wrap-distance-bottom:0;mso-position-horizontal:absolute;mso-position-horizontal-relative:text;mso-position-vertical:absolute;mso-position-vertical-relative:text" from="62.55pt,5.1pt" to="228.05pt,5.2pt" o:gfxdata="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" stroked="f"/>
                   </w:pict>
                 </mc:Fallback>
               </mc:AlternateContent>
@@ -313,16 +310,7 @@
                 <w:sz w:val="26"/>
                 <w:szCs w:val="26"/>
               </w:rPr>
-              <w:t xml:space="preserve">                     Đà Nẵng, ngày      tháng      năm</w:t>
-            </w:r>
-            <w:r>
-              <w:rPr>
-                <w:rFonts w:ascii="Times New Roman" w:eastAsia="Times New Roman" w:hAnsi="Times New Roman" w:cs="Times New Roman"/>
-                <w:i/>
-                <w:sz w:val="26"/>
-                <w:szCs w:val="26"/>
-              </w:rPr>
-              <w:t xml:space="preserve"> 2018</w:t>
+              <w:t xml:space="preserve">                     Đà Nẵng, ngày      tháng      năm 2018</w:t>
             </w:r>
           </w:p>
         </w:tc>
@@ -344,11 +332,6 @@
       <w:pPr>
         <w:spacing w:before="120" w:after="0" w:line="312" w:lineRule="auto"/>
         <w:jc w:val="center"/>
-        <w:rPr>
-          <w:rFonts w:ascii="Times New Roman" w:eastAsia="Times New Roman" w:hAnsi="Times New Roman" w:cs="Times New Roman"/>
-          <w:sz w:val="28"/>
-          <w:szCs w:val="28"/>
-        </w:rPr>
       </w:pPr>
       <w:r>
         <w:rPr>
@@ -356,15 +339,16 @@
           <w:sz w:val="28"/>
           <w:szCs w:val="28"/>
         </w:rPr>
-        <w:t xml:space="preserve">Kính </w:t>
-      </w:r>
-      <w:r>
-        <w:rPr>
-          <w:rFonts w:ascii="Times New Roman" w:eastAsia="Times New Roman" w:hAnsi="Times New Roman" w:cs="Times New Roman"/>
-          <w:sz w:val="28"/>
-          <w:szCs w:val="28"/>
-        </w:rPr>
-        <w:t>gửi: …………………………………………(1)</w:t>
+        <w:t>Kính gửi:</w:t>
+      </w:r>
+      <w:r>
+        <w:rPr>
+          <w:rFonts w:ascii="Times New Roman" w:eastAsia="Times New Roman" w:hAnsi="Times New Roman" w:cs="Times New Roman"/>
+          <w:sz w:val="28"/>
+          <w:szCs w:val="28"/>
+          <w:lang w:val="vi-VN"/>
+        </w:rPr>
+        <w:t xml:space="preserve"> ${chucDanh}</w:t>
       </w:r>
     </w:p>
     <w:p>
@@ -377,31 +361,15 @@
           <w:sz w:val="28"/>
           <w:szCs w:val="28"/>
         </w:rPr>
-        <w:t>Ngày</w:t>
-      </w:r>
-      <w:r>
-        <w:rPr>
-          <w:rFonts w:ascii="Times New Roman" w:eastAsia="Times New Roman" w:hAnsi="Times New Roman" w:cs="Times New Roman"/>
-          <w:sz w:val="28"/>
-          <w:szCs w:val="28"/>
-        </w:rPr>
-        <w:t xml:space="preserve"> ${ngayTiepNhan}</w:t>
-      </w:r>
-      <w:r>
-        <w:rPr>
-          <w:rFonts w:ascii="Times New Roman" w:eastAsia="Times New Roman" w:hAnsi="Times New Roman" w:cs="Times New Roman"/>
-          <w:sz w:val="28"/>
-          <w:szCs w:val="28"/>
-        </w:rPr>
-        <w:t>, ${coQuanChuyenDon} nhận được đơn tố cáo của ông (bà)</w:t>
-      </w:r>
-      <w:r>
-        <w:rPr>
-          <w:rFonts w:ascii="Times New Roman" w:eastAsia="Times New Roman" w:hAnsi="Times New Roman" w:cs="Times New Roman"/>
-          <w:sz w:val="28"/>
-          <w:szCs w:val="28"/>
-        </w:rPr>
-        <w:t xml:space="preserve"> ${nguoiDungDon}.</w:t>
+        <w:t xml:space="preserve">Ngày ${ngayTiepNhan}, </w:t>
+      </w:r>
+      <w:r>
+        <w:rPr>
+          <w:rFonts w:ascii="Times New Roman" w:eastAsia="Times New Roman" w:hAnsi="Times New Roman" w:cs="Times New Roman"/>
+          <w:sz w:val="28"/>
+          <w:szCs w:val="28"/>
+        </w:rPr>
+        <w:t>${coQuanChuyenDon} nhận được đơn tố cáo của ông (bà) ${nguoiDungDon}.</w:t>
       </w:r>
     </w:p>
     <w:p>
@@ -414,23 +382,7 @@
           <w:sz w:val="28"/>
           <w:szCs w:val="28"/>
         </w:rPr>
-        <w:t xml:space="preserve">Địa chỉ: </w:t>
-      </w:r>
-      <w:r>
-        <w:rPr>
-          <w:rFonts w:ascii="Times New Roman" w:eastAsia="Times New Roman" w:hAnsi="Times New Roman" w:cs="Times New Roman"/>
-          <w:sz w:val="28"/>
-          <w:szCs w:val="28"/>
-        </w:rPr>
-        <w:t>${diaChiNguoiDungDon}</w:t>
-      </w:r>
-      <w:r>
-        <w:rPr>
-          <w:rFonts w:ascii="Times New Roman" w:eastAsia="Times New Roman" w:hAnsi="Times New Roman" w:cs="Times New Roman"/>
-          <w:sz w:val="28"/>
-          <w:szCs w:val="28"/>
-        </w:rPr>
-        <w:t>.</w:t>
+        <w:t>Địa chỉ: ${diaChiNguoiDungDon}.</w:t>
       </w:r>
     </w:p>
     <w:p>
@@ -448,15 +400,7 @@
           <w:sz w:val="28"/>
           <w:szCs w:val="28"/>
         </w:rPr>
-        <w:t>Đơn có nội dung:</w:t>
-      </w:r>
-      <w:r>
-        <w:rPr>
-          <w:rFonts w:ascii="Times New Roman" w:eastAsia="Times New Roman" w:hAnsi="Times New Roman" w:cs="Times New Roman"/>
-          <w:sz w:val="28"/>
-          <w:szCs w:val="28"/>
-        </w:rPr>
-        <w:t xml:space="preserve"> ${noiDung}</w:t>
+        <w:t>Đơn có nội dung: ${noiDung}</w:t>
       </w:r>
     </w:p>
     <w:p>
@@ -469,63 +413,15 @@
           <w:sz w:val="28"/>
           <w:szCs w:val="28"/>
         </w:rPr>
-        <w:t xml:space="preserve">Sau khi xem xét nội dung đơn và căn cứ quy định của Luật tố cáo, </w:t>
-      </w:r>
-      <w:r>
-        <w:rPr>
-          <w:rFonts w:ascii="Times New Roman" w:eastAsia="Times New Roman" w:hAnsi="Times New Roman" w:cs="Times New Roman"/>
-          <w:sz w:val="28"/>
-          <w:szCs w:val="28"/>
-        </w:rPr>
-        <w:t>${coQuanChuyenDon}</w:t>
-      </w:r>
-      <w:r>
-        <w:rPr>
-          <w:rFonts w:ascii="Times New Roman" w:eastAsia="Times New Roman" w:hAnsi="Times New Roman" w:cs="Times New Roman"/>
-          <w:sz w:val="28"/>
-          <w:szCs w:val="28"/>
-        </w:rPr>
-        <w:t xml:space="preserve"> </w:t>
-      </w:r>
-      <w:r>
-        <w:rPr>
-          <w:rFonts w:ascii="Times New Roman" w:eastAsia="Times New Roman" w:hAnsi="Times New Roman" w:cs="Times New Roman"/>
-          <w:sz w:val="28"/>
-          <w:szCs w:val="28"/>
-        </w:rPr>
-        <w:t xml:space="preserve">chuyển đơn tố cáo của ông (bà) </w:t>
-      </w:r>
-      <w:r>
-        <w:rPr>
-          <w:rFonts w:ascii="Times New Roman" w:eastAsia="Times New Roman" w:hAnsi="Times New Roman" w:cs="Times New Roman"/>
-          <w:sz w:val="28"/>
-          <w:szCs w:val="28"/>
-        </w:rPr>
-        <w:t xml:space="preserve">${nguoiDungDon} </w:t>
-      </w:r>
-      <w:r>
-        <w:rPr>
-          <w:rFonts w:ascii="Times New Roman" w:eastAsia="Times New Roman" w:hAnsi="Times New Roman" w:cs="Times New Roman"/>
-          <w:sz w:val="28"/>
-          <w:szCs w:val="28"/>
-        </w:rPr>
-        <w:t xml:space="preserve">đến </w:t>
-      </w:r>
-      <w:r>
-        <w:rPr>
-          <w:rFonts w:ascii="Times New Roman" w:eastAsia="Times New Roman" w:hAnsi="Times New Roman" w:cs="Times New Roman"/>
-          <w:sz w:val="28"/>
-          <w:szCs w:val="28"/>
-        </w:rPr>
-        <w:t>${coQuanTiepNhan}</w:t>
-      </w:r>
-      <w:r>
-        <w:rPr>
-          <w:rFonts w:ascii="Times New Roman" w:eastAsia="Times New Roman" w:hAnsi="Times New Roman" w:cs="Times New Roman"/>
-          <w:sz w:val="28"/>
-          <w:szCs w:val="28"/>
-        </w:rPr>
-        <w:t xml:space="preserve"> để giải quyết theo quy định của pháp luật.</w:t>
+        <w:t xml:space="preserve">Sau khi xem xét nội dung đơn và căn cứ quy định của Luật tố cáo, ${coQuanChuyenDon} chuyển đơn tố cáo của ông (bà) </w:t>
+      </w:r>
+      <w:r>
+        <w:rPr>
+          <w:rFonts w:ascii="Times New Roman" w:eastAsia="Times New Roman" w:hAnsi="Times New Roman" w:cs="Times New Roman"/>
+          <w:sz w:val="28"/>
+          <w:szCs w:val="28"/>
+        </w:rPr>
+        <w:t>${nguoiDungDon} đến ${coQuanTiepNhan} để giải quyết theo quy định của pháp luật.</w:t>
       </w:r>
     </w:p>
     <w:p>
@@ -616,7 +512,24 @@
                 <w:sz w:val="28"/>
                 <w:szCs w:val="28"/>
               </w:rPr>
-              <w:t>…………………………………. (2).</w:t>
+              <w:t>…………………………………. (</w:t>
+            </w:r>
+            <w:r>
+              <w:rPr>
+                <w:rFonts w:ascii="Times New Roman" w:eastAsia="Times New Roman" w:hAnsi="Times New Roman" w:cs="Times New Roman"/>
+                <w:sz w:val="28"/>
+                <w:szCs w:val="28"/>
+                <w:lang w:val="vi-VN"/>
+              </w:rPr>
+              <w:t>1</w:t>
+            </w:r>
+            <w:r>
+              <w:rPr>
+                <w:rFonts w:ascii="Times New Roman" w:eastAsia="Times New Roman" w:hAnsi="Times New Roman" w:cs="Times New Roman"/>
+                <w:sz w:val="28"/>
+                <w:szCs w:val="28"/>
+              </w:rPr>
+              <w:t>).</w:t>
             </w:r>
           </w:p>
         </w:tc>
@@ -668,7 +581,7 @@
           <w:sz w:val="28"/>
           <w:szCs w:val="28"/>
         </w:rPr>
-        <w:t xml:space="preserve"> (1) Chức da</w:t>
+        <w:t>(</w:t>
       </w:r>
       <w:r>
         <w:rPr>
@@ -676,42 +589,20 @@
           <w:i/>
           <w:sz w:val="28"/>
           <w:szCs w:val="28"/>
-        </w:rPr>
-        <w:t xml:space="preserve">nh thủ trưởng cơ quan, </w:t>
-      </w:r>
+          <w:lang w:val="vi-VN"/>
+        </w:rPr>
+        <w:t>1</w:t>
+      </w:r>
+      <w:bookmarkStart w:id="0" w:name="_GoBack"/>
+      <w:bookmarkEnd w:id="0"/>
       <w:r>
         <w:rPr>
           <w:rFonts w:ascii="Times New Roman" w:eastAsia="Times New Roman" w:hAnsi="Times New Roman" w:cs="Times New Roman"/>
           <w:i/>
           <w:sz w:val="28"/>
           <w:szCs w:val="28"/>
-          <w:highlight w:val="white"/>
-        </w:rPr>
-        <w:t>tổ chức</w:t>
-      </w:r>
-      <w:r>
-        <w:rPr>
-          <w:rFonts w:ascii="Times New Roman" w:eastAsia="Times New Roman" w:hAnsi="Times New Roman" w:cs="Times New Roman"/>
-          <w:i/>
-          <w:sz w:val="28"/>
-          <w:szCs w:val="28"/>
-        </w:rPr>
-        <w:t>, đơn vị có thẩm quyền giải quyết tố cáo.</w:t>
-      </w:r>
-    </w:p>
-    <w:p>
-      <w:pPr>
-        <w:spacing w:before="120" w:after="0" w:line="312" w:lineRule="auto"/>
-        <w:jc w:val="both"/>
-      </w:pPr>
-      <w:r>
-        <w:rPr>
-          <w:rFonts w:ascii="Times New Roman" w:eastAsia="Times New Roman" w:hAnsi="Times New Roman" w:cs="Times New Roman"/>
-          <w:i/>
-          <w:sz w:val="28"/>
-          <w:szCs w:val="28"/>
-        </w:rPr>
-        <w:t xml:space="preserve">(2) Chức vụ người có </w:t>
+        </w:rPr>
+        <w:t xml:space="preserve">) Chức vụ người có </w:t>
       </w:r>
       <w:r>
         <w:rPr>

</xml_diff>